<commit_message>
update case of titles.
</commit_message>
<xml_diff>
--- a/index/cv_libingzeng.docx
+++ b/index/cv_libingzeng.docx
@@ -825,7 +825,16 @@
           <w:sz w:val="22"/>
           <w:szCs w:val="22"/>
         </w:rPr>
-        <w:t>A Remedy For Proposal Failures in Metropolis Light Transport +        <w:t>A Remedy f</w:t>
+      </w:r>
+      <w:r>
+        <w:rPr>
+          <w:b/>
+          <w:color w:val="auto"/>
+          <w:sz w:val="22"/>
+          <w:szCs w:val="22"/>
+        </w:rPr>
+        <w:t>or Proposal Failures in Metropolis Light Transport  </w:t>
       </w:r>
       <w:r>
@@ -885,7 +894,6 @@
         <w:pStyle w:val="Default"/>
         <w:ind w:left="420" w:right="-161"/>
         <w:rPr>
-          <w:rFonts w:hint="eastAsia"/>
           <w:color w:val="auto"/>
           <w:sz w:val="22"/>
           <w:szCs w:val="22"/>
@@ -906,7 +914,6 @@
         <w:pStyle w:val="Default"/>
         <w:ind w:left="420" w:right="-161"/>
         <w:rPr>
-          <w:rFonts w:hint="eastAsia"/>
           <w:color w:val="auto"/>
           <w:sz w:val="22"/>
           <w:szCs w:val="22"/>
@@ -951,8 +958,6 @@
         <w:t xml:space="preserve">cial remedy for those failures. </w:t>
       </w:r>
     </w:p>
-    <w:bookmarkEnd w:id="7"/>
-    <w:bookmarkEnd w:id="8"/>
     <w:p>
       <w:pPr>
         <w:pStyle w:val="Default"/>
@@ -965,6 +970,10 @@
           <w:szCs w:val="22"/>
         </w:rPr>
       </w:pPr>
+      <w:bookmarkStart w:id="9" w:name="OLE_LINK12"/>
+      <w:bookmarkStart w:id="10" w:name="OLE_LINK19"/>
+      <w:bookmarkEnd w:id="7"/>
+      <w:bookmarkEnd w:id="8"/>
       <w:r>
         <w:rPr>
           <w:b/>
@@ -982,7 +991,7 @@
           <w:sz w:val="22"/>
           <w:szCs w:val="22"/>
         </w:rPr>
-        <w:t>F</w:t>
+        <w:t>f</w:t>
       </w:r>
       <w:r>
         <w:rPr>
@@ -1001,8 +1010,10 @@
           <w:sz w:val="22"/>
           <w:szCs w:val="22"/>
         </w:rPr>
-        <w:t>T</w:t>
-      </w:r>
+        <w:t>t</w:t>
+      </w:r>
+      <w:bookmarkStart w:id="11" w:name="_GoBack"/>
+      <w:bookmarkEnd w:id="11"/>
       <w:r>
         <w:rPr>
           <w:b/>
@@ -1107,8 +1118,8 @@
           <w:szCs w:val="22"/>
         </w:rPr>
       </w:pPr>
-      <w:bookmarkStart w:id="9" w:name="OLE_LINK29"/>
-      <w:bookmarkStart w:id="10" w:name="OLE_LINK30"/>
+      <w:bookmarkStart w:id="12" w:name="OLE_LINK29"/>
+      <w:bookmarkStart w:id="13" w:name="OLE_LINK30"/>
       <w:r>
         <w:rPr>
           <w:rFonts w:hint="eastAsia"/>
@@ -1136,8 +1147,8 @@
         </w:rPr>
         <w:t xml:space="preserve"> </w:t>
       </w:r>
-      <w:bookmarkEnd w:id="9"/>
-      <w:bookmarkEnd w:id="10"/>
+      <w:bookmarkEnd w:id="12"/>
+      <w:bookmarkEnd w:id="13"/>
       <w:r>
         <w:rPr>
           <w:rFonts w:hint="eastAsia"/>
@@ -1176,16 +1187,64 @@
           <w:sz w:val="22"/>
           <w:szCs w:val="22"/>
         </w:rPr>
-        <w:t xml:space="preserve">A Renderer Extended From The Book, </w:t>
-      </w:r>
-      <w:r>
-        <w:rPr>
-          <w:b/>
-          <w:color w:val="auto"/>
-          <w:sz w:val="22"/>
-          <w:szCs w:val="22"/>
-        </w:rPr>
-        <w:t>Ray Tracing rom the Ground Up</w:t>
+        <w:t>A Renderer Extended f</w:t>
+      </w:r>
+      <w:r>
+        <w:rPr>
+          <w:rFonts w:hint="eastAsia"/>
+          <w:b/>
+          <w:color w:val="auto"/>
+          <w:sz w:val="22"/>
+          <w:szCs w:val="22"/>
+        </w:rPr>
+        <w:t xml:space="preserve">rom The Book, </w:t>
+      </w:r>
+      <w:r>
+        <w:rPr>
+          <w:b/>
+          <w:color w:val="auto"/>
+          <w:sz w:val="22"/>
+          <w:szCs w:val="22"/>
+        </w:rPr>
+        <w:t xml:space="preserve">Ray Tracing </w:t>
+      </w:r>
+      <w:r>
+        <w:rPr>
+          <w:rFonts w:hint="eastAsia"/>
+          <w:b/>
+          <w:color w:val="auto"/>
+          <w:sz w:val="22"/>
+          <w:szCs w:val="22"/>
+        </w:rPr>
+        <w:t>f</w:t>
+      </w:r>
+      <w:r>
+        <w:rPr>
+          <w:b/>
+          <w:color w:val="auto"/>
+          <w:sz w:val="22"/>
+          <w:szCs w:val="22"/>
+        </w:rPr>
+        <w:t xml:space="preserve">rom </w:t>
+      </w:r>
+      <w:r>
+        <w:rPr>
+          <w:rFonts w:hint="eastAsia"/>
+          <w:b/>
+          <w:color w:val="auto"/>
+          <w:sz w:val="22"/>
+          <w:szCs w:val="22"/>
+        </w:rPr>
+        <w:t>t</w:t>
+      </w:r>
+      <w:r>
+        <w:rPr>
+          <w:b/>
+          <w:color w:val="auto"/>
+          <w:sz w:val="22"/>
+          <w:szCs w:val="22"/>
+        </w:rPr>
+        <w:t>he Ground Up</w:t>
       </w:r>
     </w:p>
     <w:p>
@@ -1198,8 +1257,8 @@
           <w:szCs w:val="22"/>
         </w:rPr>
       </w:pPr>
-      <w:bookmarkStart w:id="11" w:name="OLE_LINK36"/>
-      <w:bookmarkStart w:id="12" w:name="OLE_LINK37"/>
+      <w:bookmarkStart w:id="14" w:name="OLE_LINK36"/>
+      <w:bookmarkStart w:id="15" w:name="OLE_LINK37"/>
       <w:r>
         <w:rPr>
           <w:rFonts w:hint="eastAsia"/>
@@ -1219,8 +1278,8 @@
         <w:t>.</w:t>
       </w:r>
     </w:p>
-    <w:bookmarkEnd w:id="11"/>
-    <w:bookmarkEnd w:id="12"/>
+    <w:bookmarkEnd w:id="14"/>
+    <w:bookmarkEnd w:id="15"/>
     <w:p>
       <w:pPr>
         <w:pStyle w:val="Default"/>
@@ -1320,18 +1379,38 @@
           <w:szCs w:val="22"/>
         </w:rPr>
       </w:pPr>
-      <w:bookmarkStart w:id="13" w:name="OLE_LINK13"/>
-      <w:bookmarkStart w:id="14" w:name="OLE_LINK14"/>
-      <w:bookmarkStart w:id="15" w:name="OLE_LINK22"/>
-      <w:r>
-        <w:rPr>
-          <w:rFonts w:hint="eastAsia"/>
-          <w:b/>
-          <w:color w:val="auto"/>
-          <w:sz w:val="22"/>
-          <w:szCs w:val="22"/>
-        </w:rPr>
-        <w:t xml:space="preserve">A Renderer With Implementations Of </w:t>
+      <w:bookmarkStart w:id="16" w:name="OLE_LINK13"/>
+      <w:bookmarkStart w:id="17" w:name="OLE_LINK14"/>
+      <w:bookmarkStart w:id="18" w:name="OLE_LINK22"/>
+      <w:r>
+        <w:rPr>
+          <w:rFonts w:hint="eastAsia"/>
+          <w:b/>
+          <w:color w:val="auto"/>
+          <w:sz w:val="22"/>
+          <w:szCs w:val="22"/>
+        </w:rPr>
+        <w:t>A</w:t>
+      </w:r>
+      <w:r>
+        <w:rPr>
+          <w:rFonts w:hint="eastAsia"/>
+          <w:b/>
+          <w:color w:val="auto"/>
+          <w:sz w:val="22"/>
+          <w:szCs w:val="22"/>
+        </w:rPr>
+        <w:t xml:space="preserve"> Renderer with Implementations o</w:t>
+      </w:r>
+      <w:r>
+        <w:rPr>
+          <w:rFonts w:hint="eastAsia"/>
+          <w:b/>
+          <w:color w:val="auto"/>
+          <w:sz w:val="22"/>
+          <w:szCs w:val="22"/>
+        </w:rPr>
+        <w:t xml:space="preserve">f </w:t>
       </w:r>
       <w:r>
         <w:rPr>
@@ -1361,79 +1440,83 @@
           <w:szCs w:val="22"/>
         </w:rPr>
         <w:t xml:space="preserve"> Surfaces</w:t>
-      </w:r>
-    </w:p>
-    <w:bookmarkEnd w:id="13"/>
-    <w:bookmarkEnd w:id="14"/>
-    <w:bookmarkEnd w:id="15"/>
-    <w:p>
-      <w:pPr>
-        <w:pStyle w:val="Default"/>
-        <w:ind w:left="420" w:right="-161"/>
-        <w:rPr>
-          <w:color w:val="auto"/>
-          <w:sz w:val="22"/>
-          <w:szCs w:val="22"/>
-        </w:rPr>
-      </w:pPr>
-      <w:r>
-        <w:rPr>
-          <w:rFonts w:hint="eastAsia"/>
-          <w:color w:val="auto"/>
-          <w:sz w:val="22"/>
-          <w:szCs w:val="22"/>
-        </w:rPr>
-        <w:t>Self learning</w:t>
-      </w:r>
-      <w:r>
-        <w:rPr>
-          <w:rFonts w:hint="eastAsia"/>
-          <w:color w:val="auto"/>
-          <w:sz w:val="22"/>
-          <w:szCs w:val="22"/>
-        </w:rPr>
-        <w:t>.</w:t>
-      </w:r>
-    </w:p>
-    <w:p>
-      <w:pPr>
-        <w:pStyle w:val="Default"/>
-        <w:ind w:left="420" w:right="-161"/>
-        <w:rPr>
-          <w:color w:val="auto"/>
-          <w:sz w:val="22"/>
-          <w:szCs w:val="22"/>
-        </w:rPr>
-      </w:pPr>
-      <w:bookmarkStart w:id="16" w:name="OLE_LINK40"/>
-      <w:bookmarkStart w:id="17" w:name="OLE_LINK41"/>
-      <w:r>
-        <w:rPr>
-          <w:color w:val="auto"/>
-          <w:sz w:val="22"/>
-          <w:szCs w:val="22"/>
-        </w:rPr>
-        <w:t xml:space="preserve">This render is based on the framework of Peter Shirley's “ray tracing in one weekend” and is extended with tracing almost all of the </w:t>
-      </w:r>
-      <w:r>
-        <w:rPr>
-          <w:color w:val="auto"/>
-          <w:sz w:val="22"/>
-          <w:szCs w:val="22"/>
-        </w:rPr>
-        <w:t xml:space="preserve">NON-TRIANGULATE </w:t>
-      </w:r>
-      <w:r>
-        <w:rPr>
-          <w:color w:val="auto"/>
-          <w:sz w:val="22"/>
-          <w:szCs w:val="22"/>
-        </w:rPr>
-        <w:t xml:space="preserve">surfaces mentioned in the book, An Introduction to Ray Tracing. </w:t>
       </w:r>
     </w:p>
     <w:bookmarkEnd w:id="16"/>
     <w:bookmarkEnd w:id="17"/>
+    <w:bookmarkEnd w:id="18"/>
+    <w:p>
+      <w:pPr>
+        <w:pStyle w:val="Default"/>
+        <w:ind w:left="420" w:right="-161"/>
+        <w:rPr>
+          <w:color w:val="auto"/>
+          <w:sz w:val="22"/>
+          <w:szCs w:val="22"/>
+        </w:rPr>
+      </w:pPr>
+      <w:r>
+        <w:rPr>
+          <w:rFonts w:hint="eastAsia"/>
+          <w:color w:val="auto"/>
+          <w:sz w:val="22"/>
+          <w:szCs w:val="22"/>
+        </w:rPr>
+        <w:t>Self learning</w:t>
+      </w:r>
+      <w:r>
+        <w:rPr>
+          <w:rFonts w:hint="eastAsia"/>
+          <w:color w:val="auto"/>
+          <w:sz w:val="22"/>
+          <w:szCs w:val="22"/>
+        </w:rPr>
+        <w:t>.</w:t>
+      </w:r>
+    </w:p>
+    <w:p>
+      <w:pPr>
+        <w:pStyle w:val="Default"/>
+        <w:ind w:left="420" w:right="-161"/>
+        <w:rPr>
+          <w:color w:val="auto"/>
+          <w:sz w:val="22"/>
+          <w:szCs w:val="22"/>
+        </w:rPr>
+      </w:pPr>
+      <w:bookmarkStart w:id="19" w:name="OLE_LINK40"/>
+      <w:bookmarkStart w:id="20" w:name="OLE_LINK41"/>
+      <w:bookmarkStart w:id="21" w:name="OLE_LINK11"/>
+      <w:r>
+        <w:rPr>
+          <w:color w:val="auto"/>
+          <w:sz w:val="22"/>
+          <w:szCs w:val="22"/>
+        </w:rPr>
+        <w:t xml:space="preserve">This render is based on the framework of Peter Shirley's “ray tracing in one weekend” and is extended with tracing almost all of the </w:t>
+      </w:r>
+      <w:r>
+        <w:rPr>
+          <w:color w:val="auto"/>
+          <w:sz w:val="22"/>
+          <w:szCs w:val="22"/>
+        </w:rPr>
+        <w:t xml:space="preserve">NON-TRIANGULATE </w:t>
+      </w:r>
+      <w:r>
+        <w:rPr>
+          <w:color w:val="auto"/>
+          <w:sz w:val="22"/>
+          <w:szCs w:val="22"/>
+        </w:rPr>
+        <w:t xml:space="preserve">surfaces mentioned in the book, An Introduction to Ray Tracing. </w:t>
+      </w:r>
+    </w:p>
+    <w:bookmarkEnd w:id="19"/>
+    <w:bookmarkEnd w:id="20"/>
+    <w:bookmarkEnd w:id="21"/>
+    <w:bookmarkEnd w:id="9"/>
+    <w:bookmarkEnd w:id="10"/>
     <w:p>
       <w:pPr>
         <w:autoSpaceDE w:val="0"/>
@@ -1442,7 +1525,6 @@
         <w:spacing w:beforeLines="100" w:before="326" w:afterLines="50" w:after="163"/>
         <w:outlineLvl w:val="0"/>
         <w:rPr>
-          <w:rFonts w:hint="eastAsia"/>
           <w:b/>
           <w:color w:val="7F7F7F" w:themeColor="text1" w:themeTint="80"/>
           <w:sz w:val="26"/>
@@ -1612,8 +1694,8 @@
           <w:t>https://github.com/libingzeng</w:t>
         </w:r>
       </w:hyperlink>
-      <w:bookmarkStart w:id="18" w:name="OLE_LINK15"/>
-      <w:bookmarkStart w:id="19" w:name="OLE_LINK10"/>
+      <w:bookmarkStart w:id="22" w:name="OLE_LINK15"/>
+      <w:bookmarkStart w:id="23" w:name="OLE_LINK10"/>
     </w:p>
     <w:p>
       <w:pPr>
@@ -1646,8 +1728,8 @@
         <w:t xml:space="preserve">Blog </w:t>
       </w:r>
     </w:p>
-    <w:bookmarkEnd w:id="18"/>
-    <w:bookmarkEnd w:id="19"/>
+    <w:bookmarkEnd w:id="22"/>
+    <w:bookmarkEnd w:id="23"/>
     <w:p>
       <w:pPr>
         <w:pStyle w:val="Default"/>
@@ -1673,13 +1755,6 @@
           <w:szCs w:val="22"/>
         </w:rPr>
         <w:instrText xml:space="preserve"> HYPERLINK "https://blog.csdn.net/libing_zeng" </w:instrText>
-      </w:r>
-      <w:r>
-        <w:rPr>
-          <w:color w:val="auto"/>
-          <w:sz w:val="22"/>
-          <w:szCs w:val="22"/>
-        </w:rPr>
       </w:r>
       <w:r>
         <w:rPr>
@@ -2567,8 +2642,8 @@
           <w:szCs w:val="22"/>
         </w:rPr>
       </w:pPr>
-      <w:bookmarkStart w:id="20" w:name="OLE_LINK3"/>
-      <w:bookmarkStart w:id="21" w:name="OLE_LINK7"/>
+      <w:bookmarkStart w:id="24" w:name="OLE_LINK3"/>
+      <w:bookmarkStart w:id="25" w:name="OLE_LINK7"/>
       <w:r>
         <w:rPr>
           <w:b/>
@@ -2692,8 +2767,8 @@
         </w:rPr>
         <w:t>ystem</w:t>
       </w:r>
-      <w:bookmarkEnd w:id="20"/>
-      <w:bookmarkEnd w:id="21"/>
+      <w:bookmarkEnd w:id="24"/>
+      <w:bookmarkEnd w:id="25"/>
       <w:r>
         <w:rPr>
           <w:rFonts w:hint="eastAsia"/>
@@ -2793,8 +2868,8 @@
           <w:szCs w:val="22"/>
         </w:rPr>
       </w:pPr>
-      <w:bookmarkStart w:id="22" w:name="OLE_LINK17"/>
-      <w:bookmarkStart w:id="23" w:name="OLE_LINK18"/>
+      <w:bookmarkStart w:id="26" w:name="OLE_LINK17"/>
+      <w:bookmarkStart w:id="27" w:name="OLE_LINK18"/>
       <w:r>
         <w:rPr>
           <w:color w:val="auto"/>
@@ -2818,14 +2893,13 @@
         <w:pStyle w:val="Default"/>
         <w:ind w:left="420" w:right="-161"/>
         <w:rPr>
-          <w:rFonts w:hint="eastAsia"/>
-          <w:color w:val="auto"/>
-          <w:sz w:val="22"/>
-          <w:szCs w:val="22"/>
-        </w:rPr>
-      </w:pPr>
-      <w:bookmarkStart w:id="24" w:name="OLE_LINK58"/>
-      <w:bookmarkStart w:id="25" w:name="OLE_LINK59"/>
+          <w:color w:val="auto"/>
+          <w:sz w:val="22"/>
+          <w:szCs w:val="22"/>
+        </w:rPr>
+      </w:pPr>
+      <w:bookmarkStart w:id="28" w:name="OLE_LINK58"/>
+      <w:bookmarkStart w:id="29" w:name="OLE_LINK59"/>
       <w:r>
         <w:rPr>
           <w:rFonts w:hint="eastAsia"/>
@@ -2957,10 +3031,10 @@
         </w:rPr>
         <w:t>with J2EE.</w:t>
       </w:r>
-      <w:bookmarkEnd w:id="22"/>
-      <w:bookmarkEnd w:id="23"/>
-      <w:bookmarkEnd w:id="24"/>
-      <w:bookmarkEnd w:id="25"/>
+      <w:bookmarkEnd w:id="26"/>
+      <w:bookmarkEnd w:id="27"/>
+      <w:bookmarkEnd w:id="28"/>
+      <w:bookmarkEnd w:id="29"/>
       <w:r>
         <w:rPr>
           <w:rFonts w:hint="eastAsia"/>
@@ -3094,8 +3168,6 @@
         </w:rPr>
         <w:t>AWARDS</w:t>
       </w:r>
-      <w:bookmarkStart w:id="26" w:name="_GoBack"/>
-      <w:bookmarkEnd w:id="26"/>
     </w:p>
     <w:p>
       <w:pPr>
@@ -3109,8 +3181,8 @@
           <w:szCs w:val="22"/>
         </w:rPr>
       </w:pPr>
-      <w:bookmarkStart w:id="27" w:name="OLE_LINK8"/>
-      <w:bookmarkStart w:id="28" w:name="OLE_LINK9"/>
+      <w:bookmarkStart w:id="30" w:name="OLE_LINK8"/>
+      <w:bookmarkStart w:id="31" w:name="OLE_LINK9"/>
       <w:r>
         <w:rPr>
           <w:rFonts w:hint="eastAsia"/>
@@ -3130,7 +3202,7 @@
         </w:rPr>
         <w:t xml:space="preserve"> Univ., </w:t>
       </w:r>
-      <w:bookmarkStart w:id="29" w:name="OLE_LINK21"/>
+      <w:bookmarkStart w:id="32" w:name="OLE_LINK21"/>
       <w:r>
         <w:rPr>
           <w:b/>
@@ -3140,7 +3212,7 @@
         </w:rPr>
         <w:t xml:space="preserve">P.R. </w:t>
       </w:r>
-      <w:bookmarkEnd w:id="29"/>
+      <w:bookmarkEnd w:id="32"/>
       <w:r>
         <w:rPr>
           <w:b/>
@@ -3228,8 +3300,8 @@
         <w:t xml:space="preserve">The First Prize. (top 1% in the class of 2011) </w:t>
       </w:r>
     </w:p>
-    <w:bookmarkEnd w:id="27"/>
-    <w:bookmarkEnd w:id="28"/>
+    <w:bookmarkEnd w:id="30"/>
+    <w:bookmarkEnd w:id="31"/>
     <w:p>
       <w:pPr>
         <w:pStyle w:val="Default"/>
@@ -3251,8 +3323,8 @@
         </w:rPr>
         <w:t xml:space="preserve">National Inspirational Scholarship, </w:t>
       </w:r>
-      <w:bookmarkStart w:id="30" w:name="OLE_LINK1"/>
-      <w:bookmarkStart w:id="31" w:name="OLE_LINK2"/>
+      <w:bookmarkStart w:id="33" w:name="OLE_LINK1"/>
+      <w:bookmarkStart w:id="34" w:name="OLE_LINK2"/>
       <w:r>
         <w:rPr>
           <w:b/>
@@ -3262,8 +3334,8 @@
         </w:rPr>
         <w:t>Ministry of Education, P.R. China</w:t>
       </w:r>
-      <w:bookmarkEnd w:id="30"/>
-      <w:bookmarkEnd w:id="31"/>
+      <w:bookmarkEnd w:id="33"/>
+      <w:bookmarkEnd w:id="34"/>
       <w:r>
         <w:rPr>
           <w:b/>
@@ -3486,15 +3558,49 @@
           <w:sz w:val="22"/>
           <w:szCs w:val="22"/>
         </w:rPr>
-        <w:t xml:space="preserve">I developed the software on embeded system with C language. </w:t>
-      </w:r>
-      <w:r>
-        <w:rPr>
-          <w:color w:val="auto"/>
-          <w:sz w:val="22"/>
-          <w:szCs w:val="22"/>
-        </w:rPr>
-        <w:t>The software controls a car model to run very fast along a chanllenging path.</w:t>
+        <w:t>I developed the software on embed</w:t>
+      </w:r>
+      <w:r>
+        <w:rPr>
+          <w:rFonts w:hint="eastAsia"/>
+          <w:color w:val="auto"/>
+          <w:sz w:val="22"/>
+          <w:szCs w:val="22"/>
+        </w:rPr>
+        <w:t>d</w:t>
+      </w:r>
+      <w:r>
+        <w:rPr>
+          <w:rFonts w:hint="eastAsia"/>
+          <w:color w:val="auto"/>
+          <w:sz w:val="22"/>
+          <w:szCs w:val="22"/>
+        </w:rPr>
+        <w:t xml:space="preserve">ed system with C language. </w:t>
+      </w:r>
+      <w:r>
+        <w:rPr>
+          <w:color w:val="auto"/>
+          <w:sz w:val="22"/>
+          <w:szCs w:val="22"/>
+        </w:rPr>
+        <w:t>The software controls a car mod</w:t>
+      </w:r>
+      <w:r>
+        <w:rPr>
+          <w:color w:val="auto"/>
+          <w:sz w:val="22"/>
+          <w:szCs w:val="22"/>
+        </w:rPr>
+        <w:t>el to run very fast along a cha</w:t>
+      </w:r>
+      <w:r>
+        <w:rPr>
+          <w:color w:val="auto"/>
+          <w:sz w:val="22"/>
+          <w:szCs w:val="22"/>
+        </w:rPr>
+        <w:t>llenging path.</w:t>
       </w:r>
     </w:p>
     <w:p>

</xml_diff>